<commit_message>
'check full process4 change create dataset (find bags in train)'
</commit_message>
<xml_diff>
--- a/Проблемы.docx
+++ b/Проблемы.docx
@@ -1541,7 +1541,12 @@
         <w:t>1. 100% принимать от</w:t>
       </w:r>
       <w:r>
-        <w:t>дельно для каждой работы и считать для каждой работы свою статистику</w:t>
+        <w:t>дельно для каждой работы и считать для</w:t>
+      </w:r>
+      <w:bookmarkStart w:id="0" w:name="_GoBack"/>
+      <w:bookmarkEnd w:id="0"/>
+      <w:r>
+        <w:t xml:space="preserve"> каждой работы свою статистику</w:t>
       </w:r>
     </w:p>
     <w:tbl>
@@ -1890,21 +1895,7 @@
                 <w:sz w:val="14"/>
                 <w:lang w:val="en-US"/>
               </w:rPr>
-              <w:t>month1</w:t>
-            </w:r>
-            <w:r>
-              <w:rPr>
-                <w:sz w:val="14"/>
-                <w:lang w:val="en-US"/>
-              </w:rPr>
-              <w:t>_</w:t>
-            </w:r>
-            <w:r>
-              <w:rPr>
-                <w:sz w:val="14"/>
-                <w:lang w:val="en-US"/>
-              </w:rPr>
-              <w:t>PO_2</w:t>
+              <w:t>month1_PO_2</w:t>
             </w:r>
           </w:p>
         </w:tc>
@@ -4378,7 +4369,6 @@
                 <w:lang w:val="en-US"/>
               </w:rPr>
             </w:pPr>
-            <w:bookmarkStart w:id="0" w:name="_GoBack" w:colFirst="5" w:colLast="5"/>
             <w:r>
               <w:rPr>
                 <w:lang w:val="en-US"/>
@@ -4585,7 +4575,6 @@
           </w:p>
         </w:tc>
       </w:tr>
-      <w:bookmarkEnd w:id="0"/>
       <w:tr>
         <w:tc>
           <w:tcPr>

</xml_diff>

<commit_message>
'tracking train and test HOURS 10 24 '
</commit_message>
<xml_diff>
--- a/Проблемы.docx
+++ b/Проблемы.docx
@@ -1541,12 +1541,7 @@
         <w:t>1. 100% принимать от</w:t>
       </w:r>
       <w:r>
-        <w:t>дельно для каждой работы и считать для</w:t>
-      </w:r>
-      <w:bookmarkStart w:id="0" w:name="_GoBack"/>
-      <w:bookmarkEnd w:id="0"/>
-      <w:r>
-        <w:t xml:space="preserve"> каждой работы свою статистику</w:t>
+        <w:t>дельно для каждой работы и считать для каждой работы свою статистику</w:t>
       </w:r>
     </w:p>
     <w:tbl>
@@ -5459,6 +5454,229 @@
       </w:r>
     </w:p>
     <w:p/>
+    <w:p/>
+    <w:p/>
+    <w:p/>
+    <w:p/>
+    <w:p/>
+    <w:p/>
+    <w:p/>
+    <w:p/>
+    <w:p/>
+    <w:p/>
+    <w:p/>
+    <w:p/>
+    <w:p/>
+    <w:p>
+      <w:r>
+        <w:lastRenderedPageBreak/>
+        <w:t xml:space="preserve">Статус </w:t>
+      </w:r>
+    </w:p>
+    <w:p>
+      <w:pPr>
+        <w:rPr>
+          <w:lang w:val="en-US"/>
+        </w:rPr>
+      </w:pPr>
+      <w:r>
+        <w:t xml:space="preserve">Не совпадает количество техники в </w:t>
+      </w:r>
+      <w:proofErr w:type="spellStart"/>
+      <w:r>
+        <w:t>бд</w:t>
+      </w:r>
+      <w:proofErr w:type="spellEnd"/>
+      <w:r>
+        <w:t xml:space="preserve"> трекинга и в файле со статусами из КА </w:t>
+      </w:r>
+      <w:bookmarkStart w:id="0" w:name="_GoBack"/>
+      <w:bookmarkEnd w:id="0"/>
+    </w:p>
+    <w:p>
+      <w:r>
+        <w:rPr>
+          <w:noProof/>
+          <w:lang w:eastAsia="ru-RU"/>
+        </w:rPr>
+        <w:drawing>
+          <wp:inline distT="0" distB="0" distL="0" distR="0" wp14:anchorId="0E9CBD7D" wp14:editId="00D160F9">
+            <wp:extent cx="6221215" cy="814753"/>
+            <wp:effectExtent l="0" t="0" r="8255" b="4445"/>
+            <wp:docPr id="3" name="Рисунок 3"/>
+            <wp:cNvGraphicFramePr>
+              <a:graphicFrameLocks xmlns:a="http://schemas.openxmlformats.org/drawingml/2006/main" noChangeAspect="1"/>
+            </wp:cNvGraphicFramePr>
+            <a:graphic xmlns:a="http://schemas.openxmlformats.org/drawingml/2006/main">
+              <a:graphicData uri="http://schemas.openxmlformats.org/drawingml/2006/picture">
+                <pic:pic xmlns:pic="http://schemas.openxmlformats.org/drawingml/2006/picture">
+                  <pic:nvPicPr>
+                    <pic:cNvPr id="1" name=""/>
+                    <pic:cNvPicPr/>
+                  </pic:nvPicPr>
+                  <pic:blipFill rotWithShape="1">
+                    <a:blip r:embed="rId6"/>
+                    <a:srcRect l="13684" r="21998"/>
+                    <a:stretch/>
+                  </pic:blipFill>
+                  <pic:spPr bwMode="auto">
+                    <a:xfrm>
+                      <a:off x="0" y="0"/>
+                      <a:ext cx="6945031" cy="909547"/>
+                    </a:xfrm>
+                    <a:prstGeom prst="rect">
+                      <a:avLst/>
+                    </a:prstGeom>
+                    <a:ln>
+                      <a:noFill/>
+                    </a:ln>
+                    <a:extLst>
+                      <a:ext uri="{53640926-AAD7-44D8-BBD7-CCE9431645EC}">
+                        <a14:shadowObscured xmlns:a14="http://schemas.microsoft.com/office/drawing/2010/main"/>
+                      </a:ext>
+                    </a:extLst>
+                  </pic:spPr>
+                </pic:pic>
+              </a:graphicData>
+            </a:graphic>
+          </wp:inline>
+        </w:drawing>
+      </w:r>
+    </w:p>
+    <w:p>
+      <w:r>
+        <w:rPr>
+          <w:noProof/>
+          <w:lang w:eastAsia="ru-RU"/>
+        </w:rPr>
+        <w:drawing>
+          <wp:inline distT="0" distB="0" distL="0" distR="0" wp14:anchorId="306C0AF9" wp14:editId="42AA397D">
+            <wp:extent cx="5940425" cy="2164715"/>
+            <wp:effectExtent l="0" t="0" r="3175" b="6985"/>
+            <wp:docPr id="2" name="Рисунок 2"/>
+            <wp:cNvGraphicFramePr>
+              <a:graphicFrameLocks xmlns:a="http://schemas.openxmlformats.org/drawingml/2006/main" noChangeAspect="1"/>
+            </wp:cNvGraphicFramePr>
+            <a:graphic xmlns:a="http://schemas.openxmlformats.org/drawingml/2006/main">
+              <a:graphicData uri="http://schemas.openxmlformats.org/drawingml/2006/picture">
+                <pic:pic xmlns:pic="http://schemas.openxmlformats.org/drawingml/2006/picture">
+                  <pic:nvPicPr>
+                    <pic:cNvPr id="1" name=""/>
+                    <pic:cNvPicPr/>
+                  </pic:nvPicPr>
+                  <pic:blipFill>
+                    <a:blip r:embed="rId7"/>
+                    <a:stretch>
+                      <a:fillRect/>
+                    </a:stretch>
+                  </pic:blipFill>
+                  <pic:spPr>
+                    <a:xfrm>
+                      <a:off x="0" y="0"/>
+                      <a:ext cx="5940425" cy="2164715"/>
+                    </a:xfrm>
+                    <a:prstGeom prst="rect">
+                      <a:avLst/>
+                    </a:prstGeom>
+                  </pic:spPr>
+                </pic:pic>
+              </a:graphicData>
+            </a:graphic>
+          </wp:inline>
+        </w:drawing>
+      </w:r>
+    </w:p>
+    <w:p>
+      <w:r>
+        <w:t>2 пример</w:t>
+      </w:r>
+    </w:p>
+    <w:p>
+      <w:r>
+        <w:rPr>
+          <w:noProof/>
+          <w:lang w:eastAsia="ru-RU"/>
+        </w:rPr>
+        <w:drawing>
+          <wp:inline distT="0" distB="0" distL="0" distR="0" wp14:anchorId="6DD4E2FF" wp14:editId="11C5382F">
+            <wp:extent cx="5940425" cy="565785"/>
+            <wp:effectExtent l="0" t="0" r="3175" b="5715"/>
+            <wp:docPr id="6" name="Рисунок 6"/>
+            <wp:cNvGraphicFramePr>
+              <a:graphicFrameLocks xmlns:a="http://schemas.openxmlformats.org/drawingml/2006/main" noChangeAspect="1"/>
+            </wp:cNvGraphicFramePr>
+            <a:graphic xmlns:a="http://schemas.openxmlformats.org/drawingml/2006/main">
+              <a:graphicData uri="http://schemas.openxmlformats.org/drawingml/2006/picture">
+                <pic:pic xmlns:pic="http://schemas.openxmlformats.org/drawingml/2006/picture">
+                  <pic:nvPicPr>
+                    <pic:cNvPr id="1" name=""/>
+                    <pic:cNvPicPr/>
+                  </pic:nvPicPr>
+                  <pic:blipFill>
+                    <a:blip r:embed="rId8"/>
+                    <a:stretch>
+                      <a:fillRect/>
+                    </a:stretch>
+                  </pic:blipFill>
+                  <pic:spPr>
+                    <a:xfrm>
+                      <a:off x="0" y="0"/>
+                      <a:ext cx="5940425" cy="565785"/>
+                    </a:xfrm>
+                    <a:prstGeom prst="rect">
+                      <a:avLst/>
+                    </a:prstGeom>
+                  </pic:spPr>
+                </pic:pic>
+              </a:graphicData>
+            </a:graphic>
+          </wp:inline>
+        </w:drawing>
+      </w:r>
+    </w:p>
+    <w:p>
+      <w:r>
+        <w:rPr>
+          <w:noProof/>
+          <w:lang w:eastAsia="ru-RU"/>
+        </w:rPr>
+        <w:drawing>
+          <wp:inline distT="0" distB="0" distL="0" distR="0" wp14:anchorId="6FD866D4" wp14:editId="1ADD25FE">
+            <wp:extent cx="5940425" cy="2038350"/>
+            <wp:effectExtent l="0" t="0" r="3175" b="0"/>
+            <wp:docPr id="4" name="Рисунок 4"/>
+            <wp:cNvGraphicFramePr>
+              <a:graphicFrameLocks xmlns:a="http://schemas.openxmlformats.org/drawingml/2006/main" noChangeAspect="1"/>
+            </wp:cNvGraphicFramePr>
+            <a:graphic xmlns:a="http://schemas.openxmlformats.org/drawingml/2006/main">
+              <a:graphicData uri="http://schemas.openxmlformats.org/drawingml/2006/picture">
+                <pic:pic xmlns:pic="http://schemas.openxmlformats.org/drawingml/2006/picture">
+                  <pic:nvPicPr>
+                    <pic:cNvPr id="1" name=""/>
+                    <pic:cNvPicPr/>
+                  </pic:nvPicPr>
+                  <pic:blipFill>
+                    <a:blip r:embed="rId9"/>
+                    <a:stretch>
+                      <a:fillRect/>
+                    </a:stretch>
+                  </pic:blipFill>
+                  <pic:spPr>
+                    <a:xfrm>
+                      <a:off x="0" y="0"/>
+                      <a:ext cx="5940425" cy="2038350"/>
+                    </a:xfrm>
+                    <a:prstGeom prst="rect">
+                      <a:avLst/>
+                    </a:prstGeom>
+                  </pic:spPr>
+                </pic:pic>
+              </a:graphicData>
+            </a:graphic>
+          </wp:inline>
+        </w:drawing>
+      </w:r>
+    </w:p>
     <w:sectPr>
       <w:pgSz w:w="11906" w:h="16838"/>
       <w:pgMar w:top="1134" w:right="850" w:bottom="1134" w:left="1701" w:header="708" w:footer="708" w:gutter="0"/>

</xml_diff>